<commit_message>
Added support for @prefixed="true" attribute on <indent> to allow different styles for <para> with @prefix.
</commit_message>
<xml_diff>
--- a/pso-docx-ant/src/test/export/cases/paragraph-indent-style-set/word-export-template.docx
+++ b/pso-docx-ant/src/test/export/cases/paragraph-indent-style-set/word-export-template.docx
@@ -77,10 +77,15 @@
         <w:t>Heading 9</w:t>
       </w:r>
     </w:p>
-    <w:p/>
-    <w:p>
-      <w:bookmarkStart w:id="0" w:name="_GoBack"/>
-      <w:bookmarkEnd w:id="0"/>
+    <w:p>
+      <w:pPr>
+        <w:pStyle w:val="BodyText"/>
+      </w:pPr>
+    </w:p>
+    <w:p>
+      <w:pPr>
+        <w:pStyle w:val="BodyText"/>
+      </w:pPr>
     </w:p>
     <w:p>
       <w:pPr>
@@ -166,7 +171,7 @@
           <w:shd w:val="clear" w:color="auto" w:fill="FFFFFF"/>
         </w:rPr>
       </w:pPr>
-      <w:bookmarkStart w:id="1" w:name="_Hlk491766379"/>
+      <w:bookmarkStart w:id="0" w:name="_Hlk491766379"/>
       <w:r>
         <w:rPr>
           <w:shd w:val="clear" w:color="auto" w:fill="FFFFFF"/>
@@ -468,7 +473,7 @@
         </w:rPr>
       </w:pPr>
     </w:p>
-    <w:bookmarkEnd w:id="1"/>
+    <w:bookmarkEnd w:id="0"/>
     <w:p>
       <w:pPr>
         <w:pStyle w:val="Heading2"/>
@@ -501,13 +506,15 @@
           </w:tcPr>
           <w:p>
             <w:pPr>
-              <w:pStyle w:val="ListBullet9"/>
-              <w:numPr>
-                <w:ilvl w:val="0"/>
-                <w:numId w:val="0"/>
-              </w:numPr>
+              <w:pStyle w:val="PSTableHeader"/>
+              <w:rPr>
+                <w:b/>
+              </w:rPr>
             </w:pPr>
             <w:r>
+              <w:rPr>
+                <w:b/>
+              </w:rPr>
               <w:t>C1 R1</w:t>
             </w:r>
           </w:p>
@@ -518,14 +525,16 @@
           </w:tcPr>
           <w:p>
             <w:pPr>
-              <w:pStyle w:val="ListBullet9"/>
-              <w:numPr>
-                <w:ilvl w:val="0"/>
-                <w:numId w:val="0"/>
-              </w:numPr>
+              <w:pStyle w:val="PSTableHeader"/>
               <w:cnfStyle w:val="100000000000" w:firstRow="1" w:lastRow="0" w:firstColumn="0" w:lastColumn="0" w:oddVBand="0" w:evenVBand="0" w:oddHBand="0" w:evenHBand="0" w:firstRowFirstColumn="0" w:firstRowLastColumn="0" w:lastRowFirstColumn="0" w:lastRowLastColumn="0"/>
+              <w:rPr>
+                <w:b/>
+              </w:rPr>
             </w:pPr>
             <w:r>
+              <w:rPr>
+                <w:b/>
+              </w:rPr>
               <w:t>C2 R1</w:t>
             </w:r>
           </w:p>
@@ -536,14 +545,16 @@
           </w:tcPr>
           <w:p>
             <w:pPr>
-              <w:pStyle w:val="ListBullet9"/>
-              <w:numPr>
-                <w:ilvl w:val="0"/>
-                <w:numId w:val="0"/>
-              </w:numPr>
+              <w:pStyle w:val="PSTableHeader"/>
               <w:cnfStyle w:val="100000000000" w:firstRow="1" w:lastRow="0" w:firstColumn="0" w:lastColumn="0" w:oddVBand="0" w:evenVBand="0" w:oddHBand="0" w:evenHBand="0" w:firstRowFirstColumn="0" w:firstRowLastColumn="0" w:lastRowFirstColumn="0" w:lastRowLastColumn="0"/>
+              <w:rPr>
+                <w:b/>
+              </w:rPr>
             </w:pPr>
             <w:r>
+              <w:rPr>
+                <w:b/>
+              </w:rPr>
               <w:t>C3 R1</w:t>
             </w:r>
           </w:p>
@@ -554,14 +565,16 @@
           </w:tcPr>
           <w:p>
             <w:pPr>
-              <w:pStyle w:val="ListBullet9"/>
-              <w:numPr>
-                <w:ilvl w:val="0"/>
-                <w:numId w:val="0"/>
-              </w:numPr>
+              <w:pStyle w:val="PSTableHeader"/>
               <w:cnfStyle w:val="100000000000" w:firstRow="1" w:lastRow="0" w:firstColumn="0" w:lastColumn="0" w:oddVBand="0" w:evenVBand="0" w:oddHBand="0" w:evenHBand="0" w:firstRowFirstColumn="0" w:firstRowLastColumn="0" w:lastRowFirstColumn="0" w:lastRowLastColumn="0"/>
+              <w:rPr>
+                <w:b/>
+              </w:rPr>
             </w:pPr>
             <w:r>
+              <w:rPr>
+                <w:b/>
+              </w:rPr>
               <w:t>C4 R1</w:t>
             </w:r>
           </w:p>
@@ -572,14 +585,16 @@
           </w:tcPr>
           <w:p>
             <w:pPr>
-              <w:pStyle w:val="ListBullet9"/>
-              <w:numPr>
-                <w:ilvl w:val="0"/>
-                <w:numId w:val="0"/>
-              </w:numPr>
+              <w:pStyle w:val="PSTableHeader"/>
               <w:cnfStyle w:val="100000000000" w:firstRow="1" w:lastRow="0" w:firstColumn="0" w:lastColumn="0" w:oddVBand="0" w:evenVBand="0" w:oddHBand="0" w:evenHBand="0" w:firstRowFirstColumn="0" w:firstRowLastColumn="0" w:lastRowFirstColumn="0" w:lastRowLastColumn="0"/>
+              <w:rPr>
+                <w:b/>
+              </w:rPr>
             </w:pPr>
             <w:r>
+              <w:rPr>
+                <w:b/>
+              </w:rPr>
               <w:t>C5 R1</w:t>
             </w:r>
           </w:p>
@@ -593,13 +608,15 @@
           </w:tcPr>
           <w:p>
             <w:pPr>
-              <w:pStyle w:val="ListBullet9"/>
-              <w:numPr>
-                <w:ilvl w:val="0"/>
-                <w:numId w:val="0"/>
-              </w:numPr>
+              <w:pStyle w:val="PSTableHeader"/>
+              <w:rPr>
+                <w:b/>
+              </w:rPr>
             </w:pPr>
             <w:r>
+              <w:rPr>
+                <w:b/>
+              </w:rPr>
               <w:t>C1 R2</w:t>
             </w:r>
           </w:p>
@@ -610,11 +627,7 @@
           </w:tcPr>
           <w:p>
             <w:pPr>
-              <w:pStyle w:val="ListBullet9"/>
-              <w:numPr>
-                <w:ilvl w:val="0"/>
-                <w:numId w:val="0"/>
-              </w:numPr>
+              <w:pStyle w:val="PSTableBody"/>
               <w:cnfStyle w:val="000000000000" w:firstRow="0" w:lastRow="0" w:firstColumn="0" w:lastColumn="0" w:oddVBand="0" w:evenVBand="0" w:oddHBand="0" w:evenHBand="0" w:firstRowFirstColumn="0" w:firstRowLastColumn="0" w:lastRowFirstColumn="0" w:lastRowLastColumn="0"/>
             </w:pPr>
             <w:r>
@@ -628,11 +641,7 @@
           </w:tcPr>
           <w:p>
             <w:pPr>
-              <w:pStyle w:val="ListBullet9"/>
-              <w:numPr>
-                <w:ilvl w:val="0"/>
-                <w:numId w:val="0"/>
-              </w:numPr>
+              <w:pStyle w:val="PSTableBody"/>
               <w:cnfStyle w:val="000000000000" w:firstRow="0" w:lastRow="0" w:firstColumn="0" w:lastColumn="0" w:oddVBand="0" w:evenVBand="0" w:oddHBand="0" w:evenHBand="0" w:firstRowFirstColumn="0" w:firstRowLastColumn="0" w:lastRowFirstColumn="0" w:lastRowLastColumn="0"/>
             </w:pPr>
             <w:r>
@@ -646,11 +655,7 @@
           </w:tcPr>
           <w:p>
             <w:pPr>
-              <w:pStyle w:val="ListBullet9"/>
-              <w:numPr>
-                <w:ilvl w:val="0"/>
-                <w:numId w:val="0"/>
-              </w:numPr>
+              <w:pStyle w:val="PSTableBody"/>
               <w:cnfStyle w:val="000000000000" w:firstRow="0" w:lastRow="0" w:firstColumn="0" w:lastColumn="0" w:oddVBand="0" w:evenVBand="0" w:oddHBand="0" w:evenHBand="0" w:firstRowFirstColumn="0" w:firstRowLastColumn="0" w:lastRowFirstColumn="0" w:lastRowLastColumn="0"/>
             </w:pPr>
             <w:r>
@@ -664,11 +669,7 @@
           </w:tcPr>
           <w:p>
             <w:pPr>
-              <w:pStyle w:val="ListBullet9"/>
-              <w:numPr>
-                <w:ilvl w:val="0"/>
-                <w:numId w:val="0"/>
-              </w:numPr>
+              <w:pStyle w:val="PSTableBody"/>
               <w:cnfStyle w:val="000000000000" w:firstRow="0" w:lastRow="0" w:firstColumn="0" w:lastColumn="0" w:oddVBand="0" w:evenVBand="0" w:oddHBand="0" w:evenHBand="0" w:firstRowFirstColumn="0" w:firstRowLastColumn="0" w:lastRowFirstColumn="0" w:lastRowLastColumn="0"/>
             </w:pPr>
             <w:r>
@@ -685,13 +686,15 @@
           </w:tcPr>
           <w:p>
             <w:pPr>
-              <w:pStyle w:val="ListBullet9"/>
-              <w:numPr>
-                <w:ilvl w:val="0"/>
-                <w:numId w:val="0"/>
-              </w:numPr>
+              <w:pStyle w:val="PSTableHeader"/>
+              <w:rPr>
+                <w:b/>
+              </w:rPr>
             </w:pPr>
             <w:r>
+              <w:rPr>
+                <w:b/>
+              </w:rPr>
               <w:t>C1 R3</w:t>
             </w:r>
           </w:p>
@@ -702,11 +705,7 @@
           </w:tcPr>
           <w:p>
             <w:pPr>
-              <w:pStyle w:val="ListBullet9"/>
-              <w:numPr>
-                <w:ilvl w:val="0"/>
-                <w:numId w:val="0"/>
-              </w:numPr>
+              <w:pStyle w:val="PSTableBody"/>
               <w:cnfStyle w:val="000000000000" w:firstRow="0" w:lastRow="0" w:firstColumn="0" w:lastColumn="0" w:oddVBand="0" w:evenVBand="0" w:oddHBand="0" w:evenHBand="0" w:firstRowFirstColumn="0" w:firstRowLastColumn="0" w:lastRowFirstColumn="0" w:lastRowLastColumn="0"/>
             </w:pPr>
             <w:r>
@@ -720,11 +719,7 @@
           </w:tcPr>
           <w:p>
             <w:pPr>
-              <w:pStyle w:val="ListBullet9"/>
-              <w:numPr>
-                <w:ilvl w:val="0"/>
-                <w:numId w:val="0"/>
-              </w:numPr>
+              <w:pStyle w:val="PSTableBody"/>
               <w:cnfStyle w:val="000000000000" w:firstRow="0" w:lastRow="0" w:firstColumn="0" w:lastColumn="0" w:oddVBand="0" w:evenVBand="0" w:oddHBand="0" w:evenHBand="0" w:firstRowFirstColumn="0" w:firstRowLastColumn="0" w:lastRowFirstColumn="0" w:lastRowLastColumn="0"/>
             </w:pPr>
             <w:r>
@@ -738,11 +733,7 @@
           </w:tcPr>
           <w:p>
             <w:pPr>
-              <w:pStyle w:val="ListBullet9"/>
-              <w:numPr>
-                <w:ilvl w:val="0"/>
-                <w:numId w:val="0"/>
-              </w:numPr>
+              <w:pStyle w:val="PSTableBody"/>
               <w:cnfStyle w:val="000000000000" w:firstRow="0" w:lastRow="0" w:firstColumn="0" w:lastColumn="0" w:oddVBand="0" w:evenVBand="0" w:oddHBand="0" w:evenHBand="0" w:firstRowFirstColumn="0" w:firstRowLastColumn="0" w:lastRowFirstColumn="0" w:lastRowLastColumn="0"/>
             </w:pPr>
             <w:r>
@@ -756,11 +747,7 @@
           </w:tcPr>
           <w:p>
             <w:pPr>
-              <w:pStyle w:val="ListBullet9"/>
-              <w:numPr>
-                <w:ilvl w:val="0"/>
-                <w:numId w:val="0"/>
-              </w:numPr>
+              <w:pStyle w:val="PSTableBody"/>
               <w:cnfStyle w:val="000000000000" w:firstRow="0" w:lastRow="0" w:firstColumn="0" w:lastColumn="0" w:oddVBand="0" w:evenVBand="0" w:oddHBand="0" w:evenHBand="0" w:firstRowFirstColumn="0" w:firstRowLastColumn="0" w:lastRowFirstColumn="0" w:lastRowLastColumn="0"/>
             </w:pPr>
             <w:r>
@@ -779,9 +766,25 @@
         </w:numPr>
       </w:pPr>
     </w:p>
-    <w:p/>
-    <w:p>
-      <w:pPr>
+    <w:p>
+      <w:pPr>
+        <w:pStyle w:val="PSTableHeader"/>
+      </w:pPr>
+      <w:r>
+        <w:t>PS Table Header</w:t>
+      </w:r>
+    </w:p>
+    <w:p>
+      <w:pPr>
+        <w:pStyle w:val="PSTableBody"/>
+      </w:pPr>
+      <w:r>
+        <w:t>PS Table Text</w:t>
+      </w:r>
+    </w:p>
+    <w:p>
+      <w:pPr>
+        <w:pStyle w:val="BodyText"/>
         <w:rPr>
           <w:rFonts w:asciiTheme="majorHAnsi" w:eastAsiaTheme="majorEastAsia" w:hAnsiTheme="majorHAnsi" w:cstheme="majorBidi"/>
           <w:color w:val="2F5496" w:themeColor="accent1" w:themeShade="BF"/>
@@ -804,6 +807,14 @@
     </w:p>
     <w:p>
       <w:pPr>
+        <w:pStyle w:val="Heading2"/>
+      </w:pPr>
+      <w:r>
+        <w:t>Unnumbered lists</w:t>
+      </w:r>
+    </w:p>
+    <w:p>
+      <w:pPr>
         <w:pStyle w:val="ListBullet"/>
       </w:pPr>
       <w:r>
@@ -876,6 +887,14 @@
     </w:p>
     <w:p>
       <w:pPr>
+        <w:pStyle w:val="Heading2"/>
+      </w:pPr>
+      <w:r>
+        <w:t>Numbered lists</w:t>
+      </w:r>
+    </w:p>
+    <w:p>
+      <w:pPr>
         <w:pStyle w:val="ListNumber"/>
       </w:pPr>
       <w:r>
@@ -1217,6 +1236,256 @@
           <w:shd w:val="clear" w:color="auto" w:fill="FFFFFF"/>
         </w:rPr>
         <w:t>.</w:t>
+      </w:r>
+    </w:p>
+    <w:p>
+      <w:pPr>
+        <w:pStyle w:val="Heading2"/>
+      </w:pPr>
+      <w:r>
+        <w:lastRenderedPageBreak/>
+        <w:t>Manually numbered lists</w:t>
+      </w:r>
+    </w:p>
+    <w:p>
+      <w:pPr>
+        <w:pStyle w:val="ListManual"/>
+      </w:pPr>
+      <w:r>
+        <w:t>M1</w:t>
+      </w:r>
+      <w:r>
+        <w:tab/>
+        <w:t>Manual List level 1</w:t>
+      </w:r>
+    </w:p>
+    <w:p>
+      <w:pPr>
+        <w:pStyle w:val="ListContinue"/>
+      </w:pPr>
+      <w:r>
+        <w:t>Continue</w:t>
+      </w:r>
+    </w:p>
+    <w:p>
+      <w:pPr>
+        <w:pStyle w:val="ListManual2"/>
+      </w:pPr>
+      <w:r>
+        <w:t>M2</w:t>
+      </w:r>
+      <w:r>
+        <w:tab/>
+      </w:r>
+      <w:r>
+        <w:t xml:space="preserve">Manual List level </w:t>
+      </w:r>
+      <w:r>
+        <w:t>2</w:t>
+      </w:r>
+    </w:p>
+    <w:p>
+      <w:pPr>
+        <w:pStyle w:val="ListContinue2"/>
+        <w:rPr>
+          <w:shd w:val="clear" w:color="auto" w:fill="FFFFFF"/>
+        </w:rPr>
+      </w:pPr>
+      <w:r>
+        <w:t>Continue 2</w:t>
+      </w:r>
+    </w:p>
+    <w:p>
+      <w:pPr>
+        <w:pStyle w:val="ListManual3"/>
+      </w:pPr>
+      <w:r>
+        <w:t>M3</w:t>
+      </w:r>
+      <w:r>
+        <w:tab/>
+      </w:r>
+      <w:r>
+        <w:t xml:space="preserve">Manual List level </w:t>
+      </w:r>
+      <w:r>
+        <w:t>3</w:t>
+      </w:r>
+    </w:p>
+    <w:p>
+      <w:pPr>
+        <w:pStyle w:val="ListContinue3"/>
+        <w:rPr>
+          <w:shd w:val="clear" w:color="auto" w:fill="FFFFFF"/>
+        </w:rPr>
+      </w:pPr>
+      <w:r>
+        <w:t>Continue 3</w:t>
+      </w:r>
+    </w:p>
+    <w:p>
+      <w:pPr>
+        <w:pStyle w:val="ListManual4"/>
+      </w:pPr>
+      <w:r>
+        <w:t>M4</w:t>
+      </w:r>
+      <w:r>
+        <w:tab/>
+      </w:r>
+      <w:r>
+        <w:t xml:space="preserve">Manual List level </w:t>
+      </w:r>
+      <w:r>
+        <w:t>4</w:t>
+      </w:r>
+    </w:p>
+    <w:p>
+      <w:pPr>
+        <w:pStyle w:val="ListContinue4"/>
+        <w:rPr>
+          <w:shd w:val="clear" w:color="auto" w:fill="FFFFFF"/>
+        </w:rPr>
+      </w:pPr>
+      <w:r>
+        <w:t>Continue 4</w:t>
+      </w:r>
+    </w:p>
+    <w:p>
+      <w:pPr>
+        <w:pStyle w:val="ListManual5"/>
+      </w:pPr>
+      <w:r>
+        <w:t>M5</w:t>
+      </w:r>
+      <w:r>
+        <w:tab/>
+      </w:r>
+      <w:r>
+        <w:t>Manual List level</w:t>
+      </w:r>
+      <w:r>
+        <w:t xml:space="preserve"> 5</w:t>
+      </w:r>
+    </w:p>
+    <w:p>
+      <w:pPr>
+        <w:pStyle w:val="ListContinue5"/>
+        <w:rPr>
+          <w:shd w:val="clear" w:color="auto" w:fill="FFFFFF"/>
+        </w:rPr>
+      </w:pPr>
+      <w:r>
+        <w:t>Continue 5</w:t>
+      </w:r>
+    </w:p>
+    <w:p>
+      <w:pPr>
+        <w:pStyle w:val="ListManual6"/>
+      </w:pPr>
+      <w:r>
+        <w:t>M6</w:t>
+      </w:r>
+      <w:r>
+        <w:tab/>
+      </w:r>
+      <w:r>
+        <w:t xml:space="preserve">Manual List level </w:t>
+      </w:r>
+      <w:r>
+        <w:t>6</w:t>
+      </w:r>
+    </w:p>
+    <w:p>
+      <w:pPr>
+        <w:pStyle w:val="ListContinue6"/>
+      </w:pPr>
+      <w:r>
+        <w:t>Continue 6</w:t>
+      </w:r>
+    </w:p>
+    <w:p>
+      <w:pPr>
+        <w:pStyle w:val="ListManual7"/>
+      </w:pPr>
+      <w:r>
+        <w:t>M7</w:t>
+      </w:r>
+      <w:r>
+        <w:tab/>
+      </w:r>
+      <w:r>
+        <w:t xml:space="preserve">Manual List level </w:t>
+      </w:r>
+      <w:r>
+        <w:t>7</w:t>
+      </w:r>
+    </w:p>
+    <w:p>
+      <w:pPr>
+        <w:pStyle w:val="ListContinue7"/>
+      </w:pPr>
+      <w:r>
+        <w:t>Continue 7</w:t>
+      </w:r>
+    </w:p>
+    <w:p>
+      <w:pPr>
+        <w:pStyle w:val="ListManual8"/>
+      </w:pPr>
+      <w:r>
+        <w:t>M8</w:t>
+      </w:r>
+      <w:r>
+        <w:tab/>
+      </w:r>
+      <w:r>
+        <w:t xml:space="preserve">Manual List level </w:t>
+      </w:r>
+      <w:r>
+        <w:t>8</w:t>
+      </w:r>
+    </w:p>
+    <w:p>
+      <w:pPr>
+        <w:pStyle w:val="ListContinue8"/>
+      </w:pPr>
+      <w:r>
+        <w:t>Continue 8</w:t>
+      </w:r>
+    </w:p>
+    <w:p>
+      <w:pPr>
+        <w:pStyle w:val="ListManual9"/>
+        <w:rPr>
+          <w:shd w:val="clear" w:color="auto" w:fill="FFFFFF"/>
+        </w:rPr>
+      </w:pPr>
+      <w:r>
+        <w:t>M9</w:t>
+      </w:r>
+      <w:r>
+        <w:tab/>
+      </w:r>
+      <w:r>
+        <w:t xml:space="preserve">Manual List level </w:t>
+      </w:r>
+      <w:r>
+        <w:rPr>
+          <w:shd w:val="clear" w:color="auto" w:fill="FFFFFF"/>
+        </w:rPr>
+        <w:t>9</w:t>
+      </w:r>
+    </w:p>
+    <w:p>
+      <w:pPr>
+        <w:pStyle w:val="ListContinue9"/>
+        <w:rPr>
+          <w:shd w:val="clear" w:color="auto" w:fill="FFFFFF"/>
+        </w:rPr>
+      </w:pPr>
+      <w:r>
+        <w:t>Continue 9</w:t>
       </w:r>
     </w:p>
     <w:p>
@@ -1227,6 +1496,8 @@
           <w:shd w:val="clear" w:color="auto" w:fill="FFFFFF"/>
         </w:rPr>
       </w:pPr>
+      <w:bookmarkStart w:id="1" w:name="_GoBack"/>
+      <w:bookmarkEnd w:id="1"/>
     </w:p>
     <w:sectPr>
       <w:pgSz w:w="12240" w:h="15840"/>
@@ -1243,10 +1514,11 @@
   <w:abstractNum w:abstractNumId="0" w15:restartNumberingAfterBreak="0">
     <w:nsid w:val="FFFFFF7C"/>
     <w:multiLevelType w:val="singleLevel"/>
-    <w:tmpl w:val="46C681E0"/>
+    <w:tmpl w:val="869C8EC6"/>
     <w:lvl w:ilvl="0">
       <w:start w:val="1"/>
       <w:numFmt w:val="decimal"/>
+      <w:pStyle w:val="ListNumber5"/>
       <w:lvlText w:val="%1."/>
       <w:lvlJc w:val="left"/>
       <w:pPr>
@@ -1260,10 +1532,11 @@
   <w:abstractNum w:abstractNumId="1" w15:restartNumberingAfterBreak="0">
     <w:nsid w:val="FFFFFF7D"/>
     <w:multiLevelType w:val="singleLevel"/>
-    <w:tmpl w:val="C4EC3428"/>
+    <w:tmpl w:val="44F2736C"/>
     <w:lvl w:ilvl="0">
       <w:start w:val="1"/>
       <w:numFmt w:val="decimal"/>
+      <w:pStyle w:val="ListNumber4"/>
       <w:lvlText w:val="%1."/>
       <w:lvlJc w:val="left"/>
       <w:pPr>
@@ -1277,10 +1550,11 @@
   <w:abstractNum w:abstractNumId="2" w15:restartNumberingAfterBreak="0">
     <w:nsid w:val="FFFFFF7E"/>
     <w:multiLevelType w:val="singleLevel"/>
-    <w:tmpl w:val="958A3954"/>
+    <w:tmpl w:val="3272B042"/>
     <w:lvl w:ilvl="0">
       <w:start w:val="1"/>
       <w:numFmt w:val="decimal"/>
+      <w:pStyle w:val="ListNumber3"/>
       <w:lvlText w:val="%1."/>
       <w:lvlJc w:val="left"/>
       <w:pPr>
@@ -1294,10 +1568,11 @@
   <w:abstractNum w:abstractNumId="3" w15:restartNumberingAfterBreak="0">
     <w:nsid w:val="FFFFFF7F"/>
     <w:multiLevelType w:val="singleLevel"/>
-    <w:tmpl w:val="121C264C"/>
+    <w:tmpl w:val="DF6CAE8E"/>
     <w:lvl w:ilvl="0">
       <w:start w:val="1"/>
       <w:numFmt w:val="decimal"/>
+      <w:pStyle w:val="ListNumber2"/>
       <w:lvlText w:val="%1."/>
       <w:lvlJc w:val="left"/>
       <w:pPr>
@@ -1391,10 +1666,11 @@
   <w:abstractNum w:abstractNumId="8" w15:restartNumberingAfterBreak="0">
     <w:nsid w:val="FFFFFF88"/>
     <w:multiLevelType w:val="singleLevel"/>
-    <w:tmpl w:val="E086F0BC"/>
+    <w:tmpl w:val="DD76A70E"/>
     <w:lvl w:ilvl="0">
       <w:start w:val="1"/>
       <w:numFmt w:val="decimal"/>
+      <w:pStyle w:val="ListNumber"/>
       <w:lvlText w:val="%1."/>
       <w:lvlJc w:val="left"/>
       <w:pPr>
@@ -2487,7 +2763,7 @@
   <w:style w:type="paragraph" w:default="1" w:styleId="Normal">
     <w:name w:val="Normal"/>
     <w:qFormat/>
-    <w:rsid w:val="00E730CA"/>
+    <w:rsid w:val="0055783A"/>
   </w:style>
   <w:style w:type="paragraph" w:styleId="Heading1">
     <w:name w:val="heading 1"/>
@@ -2823,6 +3099,7 @@
   <w:style w:type="paragraph" w:styleId="ListNumber2">
     <w:name w:val="List Number 2"/>
     <w:basedOn w:val="ListNumber"/>
+    <w:link w:val="ListNumber2Char"/>
     <w:uiPriority w:val="99"/>
     <w:unhideWhenUsed/>
     <w:rsid w:val="00401F40"/>
@@ -2835,6 +3112,7 @@
   <w:style w:type="paragraph" w:styleId="ListNumber3">
     <w:name w:val="List Number 3"/>
     <w:basedOn w:val="ListNumber"/>
+    <w:link w:val="ListNumber3Char"/>
     <w:uiPriority w:val="99"/>
     <w:unhideWhenUsed/>
     <w:rsid w:val="00401F40"/>
@@ -2847,6 +3125,7 @@
   <w:style w:type="paragraph" w:styleId="ListNumber4">
     <w:name w:val="List Number 4"/>
     <w:basedOn w:val="ListNumber"/>
+    <w:link w:val="ListNumber4Char"/>
     <w:uiPriority w:val="99"/>
     <w:unhideWhenUsed/>
     <w:rsid w:val="00401F40"/>
@@ -2859,6 +3138,7 @@
   <w:style w:type="paragraph" w:styleId="ListNumber5">
     <w:name w:val="List Number 5"/>
     <w:basedOn w:val="ListNumber"/>
+    <w:link w:val="ListNumber5Char"/>
     <w:uiPriority w:val="99"/>
     <w:unhideWhenUsed/>
     <w:rsid w:val="00401F40"/>
@@ -3925,6 +4205,265 @@
       <w:sz w:val="18"/>
       <w:szCs w:val="18"/>
     </w:rPr>
+  </w:style>
+  <w:style w:type="paragraph" w:customStyle="1" w:styleId="PSTableHeader">
+    <w:name w:val="PS Table Header"/>
+    <w:basedOn w:val="BodyText"/>
+    <w:link w:val="PSTableHeaderChar"/>
+    <w:qFormat/>
+    <w:rsid w:val="00A40F36"/>
+    <w:pPr>
+      <w:spacing w:line="240" w:lineRule="auto"/>
+    </w:pPr>
+    <w:rPr>
+      <w:b/>
+      <w:bCs/>
+    </w:rPr>
+  </w:style>
+  <w:style w:type="paragraph" w:customStyle="1" w:styleId="PSTableBody">
+    <w:name w:val="PS Table Body"/>
+    <w:basedOn w:val="BodyText"/>
+    <w:link w:val="PSTableBodyChar"/>
+    <w:qFormat/>
+    <w:rsid w:val="00A40F36"/>
+    <w:pPr>
+      <w:spacing w:line="240" w:lineRule="auto"/>
+    </w:pPr>
+  </w:style>
+  <w:style w:type="character" w:customStyle="1" w:styleId="PSTableHeaderChar">
+    <w:name w:val="PS Table Header Char"/>
+    <w:basedOn w:val="BodyTextChar"/>
+    <w:link w:val="PSTableHeader"/>
+    <w:rsid w:val="00A40F36"/>
+    <w:rPr>
+      <w:b/>
+      <w:bCs/>
+    </w:rPr>
+  </w:style>
+  <w:style w:type="character" w:customStyle="1" w:styleId="PSTableBodyChar">
+    <w:name w:val="PS Table Body Char"/>
+    <w:basedOn w:val="BodyTextChar"/>
+    <w:link w:val="PSTableBody"/>
+    <w:rsid w:val="00A40F36"/>
+  </w:style>
+  <w:style w:type="paragraph" w:customStyle="1" w:styleId="ListManual">
+    <w:name w:val="List Manual"/>
+    <w:basedOn w:val="ListNumber"/>
+    <w:link w:val="ListManualChar"/>
+    <w:qFormat/>
+    <w:rsid w:val="003B2FD2"/>
+    <w:pPr>
+      <w:numPr>
+        <w:numId w:val="0"/>
+      </w:numPr>
+      <w:ind w:left="357" w:hanging="357"/>
+    </w:pPr>
+  </w:style>
+  <w:style w:type="paragraph" w:customStyle="1" w:styleId="ListManual2">
+    <w:name w:val="List Manual 2"/>
+    <w:basedOn w:val="ListNumber2"/>
+    <w:link w:val="ListManual2Char"/>
+    <w:qFormat/>
+    <w:rsid w:val="003B2FD2"/>
+    <w:pPr>
+      <w:numPr>
+        <w:ilvl w:val="0"/>
+        <w:numId w:val="0"/>
+      </w:numPr>
+      <w:ind w:left="714" w:hanging="357"/>
+    </w:pPr>
+    <w:rPr>
+      <w:shd w:val="clear" w:color="auto" w:fill="FFFFFF"/>
+    </w:rPr>
+  </w:style>
+  <w:style w:type="character" w:customStyle="1" w:styleId="ListManualChar">
+    <w:name w:val="List Manual Char"/>
+    <w:basedOn w:val="ListNumberChar"/>
+    <w:link w:val="ListManual"/>
+    <w:rsid w:val="003B2FD2"/>
+  </w:style>
+  <w:style w:type="paragraph" w:customStyle="1" w:styleId="ListManual3">
+    <w:name w:val="List Manual 3"/>
+    <w:basedOn w:val="ListNumber3"/>
+    <w:link w:val="ListManual3Char"/>
+    <w:qFormat/>
+    <w:rsid w:val="003B2FD2"/>
+    <w:pPr>
+      <w:numPr>
+        <w:ilvl w:val="0"/>
+        <w:numId w:val="0"/>
+      </w:numPr>
+      <w:ind w:left="1077" w:hanging="357"/>
+    </w:pPr>
+    <w:rPr>
+      <w:shd w:val="clear" w:color="auto" w:fill="FFFFFF"/>
+    </w:rPr>
+  </w:style>
+  <w:style w:type="character" w:customStyle="1" w:styleId="ListNumber2Char">
+    <w:name w:val="List Number 2 Char"/>
+    <w:basedOn w:val="ListNumberChar"/>
+    <w:link w:val="ListNumber2"/>
+    <w:uiPriority w:val="99"/>
+    <w:rsid w:val="003B2FD2"/>
+  </w:style>
+  <w:style w:type="character" w:customStyle="1" w:styleId="ListManual2Char">
+    <w:name w:val="List Manual 2 Char"/>
+    <w:basedOn w:val="ListNumber2Char"/>
+    <w:link w:val="ListManual2"/>
+    <w:rsid w:val="003B2FD2"/>
+  </w:style>
+  <w:style w:type="paragraph" w:customStyle="1" w:styleId="ListManual4">
+    <w:name w:val="List Manual 4"/>
+    <w:basedOn w:val="ListNumber4"/>
+    <w:link w:val="ListManual4Char"/>
+    <w:qFormat/>
+    <w:rsid w:val="003B2FD2"/>
+    <w:pPr>
+      <w:numPr>
+        <w:ilvl w:val="0"/>
+        <w:numId w:val="0"/>
+      </w:numPr>
+      <w:ind w:left="1434" w:hanging="357"/>
+    </w:pPr>
+    <w:rPr>
+      <w:shd w:val="clear" w:color="auto" w:fill="FFFFFF"/>
+    </w:rPr>
+  </w:style>
+  <w:style w:type="character" w:customStyle="1" w:styleId="ListNumber3Char">
+    <w:name w:val="List Number 3 Char"/>
+    <w:basedOn w:val="ListNumberChar"/>
+    <w:link w:val="ListNumber3"/>
+    <w:uiPriority w:val="99"/>
+    <w:rsid w:val="003B2FD2"/>
+  </w:style>
+  <w:style w:type="character" w:customStyle="1" w:styleId="ListManual3Char">
+    <w:name w:val="List Manual 3 Char"/>
+    <w:basedOn w:val="ListNumber3Char"/>
+    <w:link w:val="ListManual3"/>
+    <w:rsid w:val="003B2FD2"/>
+  </w:style>
+  <w:style w:type="paragraph" w:customStyle="1" w:styleId="ListManual5">
+    <w:name w:val="List Manual 5"/>
+    <w:basedOn w:val="ListNumber5"/>
+    <w:link w:val="ListManual5Char"/>
+    <w:qFormat/>
+    <w:rsid w:val="003B2FD2"/>
+    <w:pPr>
+      <w:numPr>
+        <w:ilvl w:val="0"/>
+        <w:numId w:val="0"/>
+      </w:numPr>
+      <w:ind w:left="1797" w:hanging="357"/>
+    </w:pPr>
+    <w:rPr>
+      <w:shd w:val="clear" w:color="auto" w:fill="FFFFFF"/>
+    </w:rPr>
+  </w:style>
+  <w:style w:type="character" w:customStyle="1" w:styleId="ListNumber4Char">
+    <w:name w:val="List Number 4 Char"/>
+    <w:basedOn w:val="ListNumberChar"/>
+    <w:link w:val="ListNumber4"/>
+    <w:uiPriority w:val="99"/>
+    <w:rsid w:val="003B2FD2"/>
+  </w:style>
+  <w:style w:type="character" w:customStyle="1" w:styleId="ListManual4Char">
+    <w:name w:val="List Manual 4 Char"/>
+    <w:basedOn w:val="ListNumber4Char"/>
+    <w:link w:val="ListManual4"/>
+    <w:rsid w:val="003B2FD2"/>
+  </w:style>
+  <w:style w:type="paragraph" w:customStyle="1" w:styleId="ListManual6">
+    <w:name w:val="List Manual 6"/>
+    <w:basedOn w:val="ListNumber6"/>
+    <w:link w:val="ListManual6Char"/>
+    <w:qFormat/>
+    <w:rsid w:val="003B2FD2"/>
+    <w:pPr>
+      <w:numPr>
+        <w:ilvl w:val="0"/>
+        <w:numId w:val="0"/>
+      </w:numPr>
+      <w:ind w:left="2154" w:hanging="357"/>
+    </w:pPr>
+  </w:style>
+  <w:style w:type="character" w:customStyle="1" w:styleId="ListNumber5Char">
+    <w:name w:val="List Number 5 Char"/>
+    <w:basedOn w:val="ListNumberChar"/>
+    <w:link w:val="ListNumber5"/>
+    <w:uiPriority w:val="99"/>
+    <w:rsid w:val="003B2FD2"/>
+  </w:style>
+  <w:style w:type="character" w:customStyle="1" w:styleId="ListManual5Char">
+    <w:name w:val="List Manual 5 Char"/>
+    <w:basedOn w:val="ListNumber5Char"/>
+    <w:link w:val="ListManual5"/>
+    <w:rsid w:val="003B2FD2"/>
+  </w:style>
+  <w:style w:type="paragraph" w:customStyle="1" w:styleId="ListManual7">
+    <w:name w:val="List Manual 7"/>
+    <w:basedOn w:val="ListNumber7"/>
+    <w:link w:val="ListManual7Char"/>
+    <w:qFormat/>
+    <w:rsid w:val="003B2FD2"/>
+    <w:pPr>
+      <w:numPr>
+        <w:ilvl w:val="0"/>
+        <w:numId w:val="0"/>
+      </w:numPr>
+      <w:ind w:left="2517" w:hanging="357"/>
+    </w:pPr>
+  </w:style>
+  <w:style w:type="character" w:customStyle="1" w:styleId="ListManual6Char">
+    <w:name w:val="List Manual 6 Char"/>
+    <w:basedOn w:val="ListNumber6Char"/>
+    <w:link w:val="ListManual6"/>
+    <w:rsid w:val="003B2FD2"/>
+  </w:style>
+  <w:style w:type="paragraph" w:customStyle="1" w:styleId="ListManual8">
+    <w:name w:val="List Manual 8"/>
+    <w:basedOn w:val="ListNumber8"/>
+    <w:link w:val="ListManual8Char"/>
+    <w:qFormat/>
+    <w:rsid w:val="003B2FD2"/>
+    <w:pPr>
+      <w:numPr>
+        <w:ilvl w:val="0"/>
+        <w:numId w:val="0"/>
+      </w:numPr>
+      <w:ind w:left="2875" w:hanging="357"/>
+    </w:pPr>
+  </w:style>
+  <w:style w:type="character" w:customStyle="1" w:styleId="ListManual7Char">
+    <w:name w:val="List Manual 7 Char"/>
+    <w:basedOn w:val="ListNumber7Char"/>
+    <w:link w:val="ListManual7"/>
+    <w:rsid w:val="003B2FD2"/>
+  </w:style>
+  <w:style w:type="paragraph" w:customStyle="1" w:styleId="ListManual9">
+    <w:name w:val="List Manual 9"/>
+    <w:basedOn w:val="ListNumber9"/>
+    <w:link w:val="ListManual9Char"/>
+    <w:qFormat/>
+    <w:rsid w:val="003B2FD2"/>
+    <w:pPr>
+      <w:numPr>
+        <w:ilvl w:val="0"/>
+        <w:numId w:val="0"/>
+      </w:numPr>
+      <w:ind w:left="3237" w:hanging="357"/>
+    </w:pPr>
+  </w:style>
+  <w:style w:type="character" w:customStyle="1" w:styleId="ListManual8Char">
+    <w:name w:val="List Manual 8 Char"/>
+    <w:basedOn w:val="ListNumber8Char"/>
+    <w:link w:val="ListManual8"/>
+    <w:rsid w:val="003B2FD2"/>
+  </w:style>
+  <w:style w:type="character" w:customStyle="1" w:styleId="ListManual9Char">
+    <w:name w:val="List Manual 9 Char"/>
+    <w:basedOn w:val="ListNumber9Char"/>
+    <w:link w:val="ListManual9"/>
+    <w:rsid w:val="003B2FD2"/>
   </w:style>
 </w:styles>
 </file>

</xml_diff>